<commit_message>
Worked on intergrated browser
</commit_message>
<xml_diff>
--- a/Project Plans.docx
+++ b/Project Plans.docx
@@ -14,8 +14,6 @@
       <w:pPr>
         <w:pStyle w:val="Heading1"/>
       </w:pPr>
-      <w:bookmarkStart w:id="0" w:name="_GoBack"/>
-      <w:bookmarkEnd w:id="0"/>
       <w:r>
         <w:t>Network: Build</w:t>
       </w:r>
@@ -23,19 +21,6 @@
     <w:p>
       <w:r>
         <w:t>A list of contacts that you consider to be your personal network. You use these people to help you generate leads to meet contacts.</w:t>
-      </w:r>
-    </w:p>
-    <w:p>
-      <w:pPr>
-        <w:pStyle w:val="Heading1"/>
-      </w:pPr>
-      <w:r>
-        <w:t>Meeting Locations: Build</w:t>
-      </w:r>
-    </w:p>
-    <w:p>
-      <w:r>
-        <w:t>Good places to have a date. Will be used in the generated messages.</w:t>
       </w:r>
     </w:p>
     <w:p>
@@ -62,13 +47,15 @@
         <w:pStyle w:val="Heading1"/>
       </w:pPr>
       <w:r>
-        <w:t>Rejecting Matches: Build</w:t>
+        <w:t>Tabbed Interface</w:t>
       </w:r>
     </w:p>
     <w:p>
       <w:r>
-        <w:t>This will contain criteria for rejecting matches from the automatic webpage opener’s list</w:t>
+        <w:t>Look into upgrading the application to use tabs rather than a single window.</w:t>
       </w:r>
+      <w:bookmarkStart w:id="0" w:name="_GoBack"/>
+      <w:bookmarkEnd w:id="0"/>
     </w:p>
     <w:sectPr>
       <w:pgSz w:w="12240" w:h="15840"/>

</xml_diff>